<commit_message>
Some initial documentation about graspingModule
</commit_message>
<xml_diff>
--- a/graspingModule/doc/graspingModule_Manual.docx
+++ b/graspingModule/doc/graspingModule_Manual.docx
@@ -9,531 +9,307 @@
           <w:lang w:eastAsia="it-IT"/>
         </w:rPr>
       </w:pPr>
-    </w:p>
-    <w:p>
-      <w:pPr>
-        <w:pStyle w:val="Title"/>
-        <w:rPr>
-          <w:noProof/>
-          <w:lang w:val="en-US" w:eastAsia="it-IT"/>
-        </w:rPr>
-      </w:pPr>
-      <w:r>
-        <w:rPr>
-          <w:noProof/>
-          <w:lang w:val="en-US" w:eastAsia="it-IT"/>
-        </w:rPr>
-        <w:t>Object Localization and Reaching</w:t>
-      </w:r>
-      <w:r>
-        <w:rPr>
-          <w:noProof/>
-          <w:lang w:val="en-US" w:eastAsia="it-IT"/>
-        </w:rPr>
-        <w:t xml:space="preserve"> on iCub</w:t>
-      </w:r>
-    </w:p>
-    <w:p>
-      <w:pPr>
-        <w:pStyle w:val="Heading1"/>
-        <w:rPr>
-          <w:noProof/>
-          <w:lang w:val="en-US" w:eastAsia="it-IT"/>
-        </w:rPr>
-      </w:pPr>
-      <w:r>
-        <w:rPr>
-          <w:noProof/>
-          <w:lang w:val="en-US" w:eastAsia="it-IT"/>
-        </w:rPr>
-        <w:t>Task Description</w:t>
-      </w:r>
-      <w:r>
-        <w:rPr>
-          <w:noProof/>
-          <w:lang w:val="en-US" w:eastAsia="it-IT"/>
-        </w:rPr>
-        <w:br/>
-      </w:r>
-    </w:p>
-    <w:p>
-      <w:pPr>
-        <w:rPr>
-          <w:noProof/>
-          <w:lang w:val="en-US" w:eastAsia="it-IT"/>
-        </w:rPr>
-      </w:pPr>
-      <w:r>
-        <w:rPr>
-          <w:noProof/>
-          <w:lang w:val="en-US" w:eastAsia="it-IT"/>
-        </w:rPr>
-        <w:t xml:space="preserve">1) </w:t>
-      </w:r>
-      <w:r>
-        <w:rPr>
-          <w:noProof/>
-          <w:lang w:val="en-US" w:eastAsia="it-IT"/>
-        </w:rPr>
-        <w:t>Creation of a blue ball in the iCub_SIM simulator</w:t>
-      </w:r>
-      <w:r>
-        <w:rPr>
-          <w:noProof/>
-          <w:lang w:val="en-US" w:eastAsia="it-IT"/>
-        </w:rPr>
-        <w:br/>
-      </w:r>
-      <w:r>
-        <w:rPr>
-          <w:noProof/>
-          <w:lang w:val="en-US" w:eastAsia="it-IT"/>
-        </w:rPr>
-        <w:t xml:space="preserve">2) </w:t>
-      </w:r>
-      <w:r>
-        <w:rPr>
-          <w:noProof/>
-          <w:lang w:val="en-US" w:eastAsia="it-IT"/>
-        </w:rPr>
-        <w:t>Acquisition of the image stream from the eyes</w:t>
-      </w:r>
-      <w:r>
-        <w:rPr>
-          <w:noProof/>
-          <w:lang w:val="en-US" w:eastAsia="it-IT"/>
-        </w:rPr>
-        <w:br/>
-      </w:r>
-      <w:r>
-        <w:rPr>
-          <w:noProof/>
-          <w:lang w:val="en-US" w:eastAsia="it-IT"/>
-        </w:rPr>
-        <w:t xml:space="preserve">3) </w:t>
-      </w:r>
-      <w:r>
-        <w:rPr>
-          <w:noProof/>
-          <w:lang w:val="en-US" w:eastAsia="it-IT"/>
-        </w:rPr>
-        <w:t>Color-based retrieval and ball centroid computation</w:t>
-      </w:r>
-      <w:r>
-        <w:rPr>
-          <w:noProof/>
-          <w:lang w:val="en-US" w:eastAsia="it-IT"/>
-        </w:rPr>
-        <w:br/>
-      </w:r>
-      <w:r>
-        <w:rPr>
-          <w:noProof/>
-          <w:lang w:val="en-US" w:eastAsia="it-IT"/>
-        </w:rPr>
-        <w:t xml:space="preserve">4) </w:t>
-      </w:r>
-      <w:r>
-        <w:rPr>
-          <w:noProof/>
-          <w:lang w:val="en-US" w:eastAsia="it-IT"/>
-        </w:rPr>
-        <w:t>Computation of the 3D position via triangulation</w:t>
-      </w:r>
       <w:bookmarkStart w:id="0" w:name="_GoBack"/>
       <w:bookmarkEnd w:id="0"/>
+    </w:p>
+    <w:p>
+      <w:pPr>
+        <w:pStyle w:val="Title"/>
+        <w:rPr>
+          <w:noProof/>
+          <w:lang w:val="en-US" w:eastAsia="it-IT"/>
+        </w:rPr>
+      </w:pPr>
+      <w:r>
+        <w:rPr>
+          <w:noProof/>
+          <w:lang w:val="en-US" w:eastAsia="it-IT"/>
+        </w:rPr>
+        <w:t>RBDemo</w:t>
+      </w:r>
       <w:r>
         <w:rPr>
           <w:noProof/>
           <w:lang w:val="en-US" w:eastAsia="it-IT"/>
         </w:rPr>
         <w:br/>
-      </w:r>
-      <w:r>
-        <w:rPr>
-          <w:noProof/>
-          <w:lang w:val="en-US" w:eastAsia="it-IT"/>
-        </w:rPr>
-        <w:t xml:space="preserve">5) </w:t>
-      </w:r>
-      <w:r>
-        <w:rPr>
-          <w:noProof/>
-          <w:lang w:val="en-US" w:eastAsia="it-IT"/>
-        </w:rPr>
-        <w:t>Motion of the robot gaze for centering the target object</w:t>
-      </w:r>
-      <w:r>
-        <w:rPr>
-          <w:noProof/>
-          <w:lang w:val="en-US" w:eastAsia="it-IT"/>
+        <w:t>graspingModule Manual</w:t>
+      </w:r>
+    </w:p>
+    <w:p>
+      <w:pPr>
+        <w:pStyle w:val="Heading1"/>
+        <w:rPr>
+          <w:noProof/>
+          <w:lang w:val="en-US" w:eastAsia="it-IT"/>
+        </w:rPr>
+      </w:pPr>
+      <w:r>
+        <w:rPr>
+          <w:noProof/>
+          <w:lang w:val="en-US" w:eastAsia="it-IT"/>
+        </w:rPr>
+        <w:t>Task Description</w:t>
+      </w:r>
+    </w:p>
+    <w:p>
+      <w:pPr>
+        <w:pStyle w:val="NormalWeb"/>
+        <w:rPr>
+          <w:lang w:val="en-US"/>
+        </w:rPr>
+      </w:pPr>
+      <w:r>
+        <w:rPr>
+          <w:lang w:val="en-US"/>
+        </w:rPr>
+        <w:t>Grasping Module:</w:t>
+      </w:r>
+    </w:p>
+    <w:p>
+      <w:pPr>
+        <w:pStyle w:val="NormalWeb"/>
+        <w:rPr>
+          <w:lang w:val="en-US"/>
+        </w:rPr>
+      </w:pPr>
+      <w:r>
+        <w:rPr>
+          <w:b/>
+          <w:lang w:val="en-US"/>
+        </w:rPr>
+        <w:t>Input</w:t>
+      </w:r>
+      <w:r>
+        <w:rPr>
+          <w:lang w:val="en-US"/>
+        </w:rPr>
+        <w:t xml:space="preserve">: Bottle containing the </w:t>
+      </w:r>
+      <w:proofErr w:type="spellStart"/>
+      <w:r>
+        <w:rPr>
+          <w:lang w:val="en-US"/>
+        </w:rPr>
+        <w:t>enum</w:t>
+      </w:r>
+      <w:proofErr w:type="spellEnd"/>
+      <w:r>
+        <w:rPr>
+          <w:lang w:val="en-US"/>
+        </w:rPr>
+        <w:t xml:space="preserve"> of the part (hand) to be closed. It's the code of the touched hand of the robot. </w:t>
+      </w:r>
+      <w:proofErr w:type="spellStart"/>
+      <w:r>
+        <w:rPr>
+          <w:lang w:val="en-US"/>
+        </w:rPr>
+        <w:t>E.g</w:t>
+      </w:r>
+      <w:proofErr w:type="spellEnd"/>
+      <w:r>
+        <w:rPr>
+          <w:lang w:val="en-US"/>
+        </w:rPr>
+        <w:t>, if it corresponds to the left (1) or right (4) hand, the module closes it.</w:t>
+      </w:r>
+    </w:p>
+    <w:p>
+      <w:pPr>
+        <w:pStyle w:val="NormalWeb"/>
+        <w:rPr>
+          <w:lang w:val="en-US"/>
+        </w:rPr>
+      </w:pPr>
+      <w:r>
+        <w:rPr>
+          <w:lang w:val="en-US"/>
+        </w:rPr>
+        <w:t xml:space="preserve">The enumeration of the parts can be found in: </w:t>
+      </w:r>
+      <w:r>
+        <w:fldChar w:fldCharType="begin"/>
+      </w:r>
+      <w:r>
+        <w:rPr>
+          <w:lang w:val="en-US"/>
+        </w:rPr>
+        <w:instrText xml:space="preserve"> HYPERLINK "http://wiki.icub.org/iCub_documentation/common_8h_source.html" \t "_blank" </w:instrText>
+      </w:r>
+      <w:r>
+        <w:fldChar w:fldCharType="separate"/>
+      </w:r>
+      <w:r>
+        <w:rPr>
+          <w:rStyle w:val="Hyperlink"/>
+          <w:lang w:val="en-US"/>
+        </w:rPr>
+        <w:t>http://wiki.icub.org/iCub_documentation/common_8h_source.html</w:t>
+      </w:r>
+      <w:r>
+        <w:rPr>
+          <w:rStyle w:val="Hyperlink"/>
+          <w:lang w:val="en-US"/>
+        </w:rPr>
+        <w:fldChar w:fldCharType="end"/>
+      </w:r>
+    </w:p>
+    <w:p>
+      <w:pPr>
+        <w:pStyle w:val="NormalWeb"/>
+        <w:rPr>
+          <w:lang w:val="en-US"/>
+        </w:rPr>
+      </w:pPr>
+      <w:r>
+        <w:rPr>
+          <w:lang w:val="en-US"/>
+        </w:rPr>
+        <w:t>In particular:</w:t>
+      </w:r>
+    </w:p>
+    <w:p>
+      <w:pPr>
+        <w:pStyle w:val="NormalWeb"/>
+        <w:ind w:left="708"/>
+        <w:rPr>
+          <w:rFonts w:ascii="Courier New" w:hAnsi="Courier New" w:cs="Courier New"/>
+          <w:lang w:val="en-US"/>
+        </w:rPr>
+      </w:pPr>
+      <w:r>
+        <w:rPr>
+          <w:rFonts w:ascii="Courier New" w:hAnsi="Courier New" w:cs="Courier New"/>
+          <w:lang w:val="en-US"/>
+        </w:rPr>
+        <w:t xml:space="preserve">// List of the parts composing the skin of </w:t>
+      </w:r>
+      <w:proofErr w:type="spellStart"/>
+      <w:r>
+        <w:rPr>
+          <w:rFonts w:ascii="Courier New" w:hAnsi="Courier New" w:cs="Courier New"/>
+          <w:lang w:val="en-US"/>
+        </w:rPr>
+        <w:t>iCub</w:t>
+      </w:r>
+      <w:proofErr w:type="spellEnd"/>
+      <w:r>
+        <w:rPr>
+          <w:rFonts w:ascii="Courier New" w:hAnsi="Courier New" w:cs="Courier New"/>
+          <w:lang w:val="en-US"/>
         </w:rPr>
         <w:br/>
       </w:r>
-      <w:r>
-        <w:rPr>
-          <w:noProof/>
-          <w:lang w:val="en-US" w:eastAsia="it-IT"/>
-        </w:rPr>
-        <w:t xml:space="preserve">7) </w:t>
-      </w:r>
-      <w:r>
-        <w:rPr>
-          <w:noProof/>
-          <w:lang w:val="en-US" w:eastAsia="it-IT"/>
-        </w:rPr>
-        <w:t xml:space="preserve">Reaching of the object for grasping </w:t>
-      </w:r>
-      <w:r>
-        <w:rPr>
-          <w:noProof/>
-          <w:lang w:val="en-US" w:eastAsia="it-IT"/>
-        </w:rPr>
-        <w:t>by either of the iCub robotic arm</w:t>
-      </w:r>
-      <w:r>
-        <w:rPr>
-          <w:noProof/>
-          <w:lang w:val="en-US" w:eastAsia="it-IT"/>
+      <w:proofErr w:type="spellStart"/>
+      <w:r>
+        <w:rPr>
+          <w:rFonts w:ascii="Courier New" w:hAnsi="Courier New" w:cs="Courier New"/>
+          <w:lang w:val="en-US"/>
+        </w:rPr>
+        <w:t>enum</w:t>
+      </w:r>
+      <w:proofErr w:type="spellEnd"/>
+      <w:r>
+        <w:rPr>
+          <w:rFonts w:ascii="Courier New" w:hAnsi="Courier New" w:cs="Courier New"/>
+          <w:lang w:val="en-US"/>
+        </w:rPr>
+        <w:t xml:space="preserve"> </w:t>
+      </w:r>
+      <w:proofErr w:type="spellStart"/>
+      <w:r>
+        <w:rPr>
+          <w:rFonts w:ascii="Courier New" w:hAnsi="Courier New" w:cs="Courier New"/>
+          <w:lang w:val="en-US"/>
+        </w:rPr>
+        <w:t>SkinPart</w:t>
+      </w:r>
+      <w:proofErr w:type="spellEnd"/>
+      <w:r>
+        <w:rPr>
+          <w:rFonts w:ascii="Courier New" w:hAnsi="Courier New" w:cs="Courier New"/>
+          <w:lang w:val="en-US"/>
+        </w:rPr>
+        <w:t xml:space="preserve"> {</w:t>
+      </w:r>
+      <w:r>
+        <w:rPr>
+          <w:rFonts w:ascii="Courier New" w:hAnsi="Courier New" w:cs="Courier New"/>
+          <w:lang w:val="en-US"/>
         </w:rPr>
         <w:br/>
-      </w:r>
-    </w:p>
-    <w:p>
-      <w:pPr>
-        <w:keepNext/>
-      </w:pPr>
-      <w:r>
-        <w:rPr>
-          <w:noProof/>
-          <w:lang w:eastAsia="it-IT"/>
-        </w:rPr>
-        <mc:AlternateContent>
-          <mc:Choice Requires="wps">
-            <w:drawing>
-              <wp:anchor distT="0" distB="0" distL="114300" distR="114300" simplePos="0" relativeHeight="251663360" behindDoc="0" locked="0" layoutInCell="1" allowOverlap="1" wp14:anchorId="35F9332F" wp14:editId="342D72CF">
-                <wp:simplePos x="0" y="0"/>
-                <wp:positionH relativeFrom="column">
-                  <wp:posOffset>1718310</wp:posOffset>
-                </wp:positionH>
-                <wp:positionV relativeFrom="paragraph">
-                  <wp:posOffset>1503680</wp:posOffset>
-                </wp:positionV>
-                <wp:extent cx="1514475" cy="904875"/>
-                <wp:effectExtent l="0" t="0" r="28575" b="28575"/>
-                <wp:wrapNone/>
-                <wp:docPr id="7" name="Rectangle 7"/>
-                <wp:cNvGraphicFramePr/>
-                <a:graphic xmlns:a="http://schemas.openxmlformats.org/drawingml/2006/main">
-                  <a:graphicData uri="http://schemas.microsoft.com/office/word/2010/wordprocessingShape">
-                    <wps:wsp>
-                      <wps:cNvSpPr/>
-                      <wps:spPr>
-                        <a:xfrm>
-                          <a:off x="0" y="0"/>
-                          <a:ext cx="1514475" cy="904875"/>
-                        </a:xfrm>
-                        <a:prstGeom prst="rect">
-                          <a:avLst/>
-                        </a:prstGeom>
-                        <a:noFill/>
-                        <a:ln>
-                          <a:prstDash val="lgDash"/>
-                        </a:ln>
-                      </wps:spPr>
-                      <wps:style>
-                        <a:lnRef idx="2">
-                          <a:schemeClr val="accent6"/>
-                        </a:lnRef>
-                        <a:fillRef idx="1">
-                          <a:schemeClr val="lt1"/>
-                        </a:fillRef>
-                        <a:effectRef idx="0">
-                          <a:schemeClr val="accent6"/>
-                        </a:effectRef>
-                        <a:fontRef idx="minor">
-                          <a:schemeClr val="dk1"/>
-                        </a:fontRef>
-                      </wps:style>
-                      <wps:bodyPr rot="0" spcFirstLastPara="0" vertOverflow="overflow" horzOverflow="overflow" vert="horz" wrap="square" lIns="91440" tIns="45720" rIns="91440" bIns="45720" numCol="1" spcCol="0" rtlCol="0" fromWordArt="0" anchor="ctr" anchorCtr="0" forceAA="0" compatLnSpc="1">
-                        <a:prstTxWarp prst="textNoShape">
-                          <a:avLst/>
-                        </a:prstTxWarp>
-                        <a:noAutofit/>
-                      </wps:bodyPr>
-                    </wps:wsp>
-                  </a:graphicData>
-                </a:graphic>
-                <wp14:sizeRelH relativeFrom="margin">
-                  <wp14:pctWidth>0</wp14:pctWidth>
-                </wp14:sizeRelH>
-                <wp14:sizeRelV relativeFrom="margin">
-                  <wp14:pctHeight>0</wp14:pctHeight>
-                </wp14:sizeRelV>
-              </wp:anchor>
-            </w:drawing>
-          </mc:Choice>
-          <mc:Fallback>
-            <w:pict>
-              <v:rect id="Rectangle 7" o:spid="_x0000_s1026" style="position:absolute;margin-left:135.3pt;margin-top:118.4pt;width:119.25pt;height:71.25pt;z-index:251663360;visibility:visible;mso-wrap-style:square;mso-width-percent:0;mso-height-percent:0;mso-wrap-distance-left:9pt;mso-wrap-distance-top:0;mso-wrap-distance-right:9pt;mso-wrap-distance-bottom:0;mso-position-horizontal:absolute;mso-position-horizontal-relative:text;mso-position-vertical:absolute;mso-position-vertical-relative:text;mso-width-percent:0;mso-height-percent:0;mso-width-relative:margin;mso-height-relative:margin;v-text-anchor:middle" o:gfxdata="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" filled="f" strokecolor="#f79646 [3209]" strokeweight="2pt">
-                <v:stroke dashstyle="longDash"/>
-              </v:rect>
-            </w:pict>
-          </mc:Fallback>
-        </mc:AlternateContent>
-      </w:r>
-      <w:r>
-        <w:rPr>
-          <w:noProof/>
-          <w:lang w:eastAsia="it-IT"/>
-        </w:rPr>
-        <mc:AlternateContent>
-          <mc:Choice Requires="wps">
-            <w:drawing>
-              <wp:anchor distT="0" distB="0" distL="114300" distR="114300" simplePos="0" relativeHeight="251661312" behindDoc="0" locked="0" layoutInCell="1" allowOverlap="1" wp14:anchorId="0D0E178B" wp14:editId="70A9F9D3">
-                <wp:simplePos x="0" y="0"/>
-                <wp:positionH relativeFrom="column">
-                  <wp:posOffset>1718310</wp:posOffset>
-                </wp:positionH>
-                <wp:positionV relativeFrom="paragraph">
-                  <wp:posOffset>-1270</wp:posOffset>
-                </wp:positionV>
-                <wp:extent cx="1514475" cy="904875"/>
-                <wp:effectExtent l="0" t="0" r="28575" b="28575"/>
-                <wp:wrapNone/>
-                <wp:docPr id="6" name="Rectangle 6"/>
-                <wp:cNvGraphicFramePr/>
-                <a:graphic xmlns:a="http://schemas.openxmlformats.org/drawingml/2006/main">
-                  <a:graphicData uri="http://schemas.microsoft.com/office/word/2010/wordprocessingShape">
-                    <wps:wsp>
-                      <wps:cNvSpPr/>
-                      <wps:spPr>
-                        <a:xfrm>
-                          <a:off x="0" y="0"/>
-                          <a:ext cx="1514475" cy="904875"/>
-                        </a:xfrm>
-                        <a:prstGeom prst="rect">
-                          <a:avLst/>
-                        </a:prstGeom>
-                        <a:noFill/>
-                        <a:ln>
-                          <a:prstDash val="lgDash"/>
-                        </a:ln>
-                      </wps:spPr>
-                      <wps:style>
-                        <a:lnRef idx="2">
-                          <a:schemeClr val="accent6"/>
-                        </a:lnRef>
-                        <a:fillRef idx="1">
-                          <a:schemeClr val="lt1"/>
-                        </a:fillRef>
-                        <a:effectRef idx="0">
-                          <a:schemeClr val="accent6"/>
-                        </a:effectRef>
-                        <a:fontRef idx="minor">
-                          <a:schemeClr val="dk1"/>
-                        </a:fontRef>
-                      </wps:style>
-                      <wps:bodyPr rot="0" spcFirstLastPara="0" vertOverflow="overflow" horzOverflow="overflow" vert="horz" wrap="square" lIns="91440" tIns="45720" rIns="91440" bIns="45720" numCol="1" spcCol="0" rtlCol="0" fromWordArt="0" anchor="ctr" anchorCtr="0" forceAA="0" compatLnSpc="1">
-                        <a:prstTxWarp prst="textNoShape">
-                          <a:avLst/>
-                        </a:prstTxWarp>
-                        <a:noAutofit/>
-                      </wps:bodyPr>
-                    </wps:wsp>
-                  </a:graphicData>
-                </a:graphic>
-                <wp14:sizeRelH relativeFrom="margin">
-                  <wp14:pctWidth>0</wp14:pctWidth>
-                </wp14:sizeRelH>
-                <wp14:sizeRelV relativeFrom="margin">
-                  <wp14:pctHeight>0</wp14:pctHeight>
-                </wp14:sizeRelV>
-              </wp:anchor>
-            </w:drawing>
-          </mc:Choice>
-          <mc:Fallback>
-            <w:pict>
-              <v:rect id="Rectangle 6" o:spid="_x0000_s1026" style="position:absolute;margin-left:135.3pt;margin-top:-.1pt;width:119.25pt;height:71.25pt;z-index:251661312;visibility:visible;mso-wrap-style:square;mso-width-percent:0;mso-height-percent:0;mso-wrap-distance-left:9pt;mso-wrap-distance-top:0;mso-wrap-distance-right:9pt;mso-wrap-distance-bottom:0;mso-position-horizontal:absolute;mso-position-horizontal-relative:text;mso-position-vertical:absolute;mso-position-vertical-relative:text;mso-width-percent:0;mso-height-percent:0;mso-width-relative:margin;mso-height-relative:margin;v-text-anchor:middle" o:gfxdata="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" filled="f" strokecolor="#f79646 [3209]" strokeweight="2pt">
-                <v:stroke dashstyle="longDash"/>
-              </v:rect>
-            </w:pict>
-          </mc:Fallback>
-        </mc:AlternateContent>
-      </w:r>
-      <w:r>
-        <w:rPr>
-          <w:noProof/>
-          <w:lang w:eastAsia="it-IT"/>
-        </w:rPr>
-        <mc:AlternateContent>
-          <mc:Choice Requires="wps">
-            <w:drawing>
-              <wp:anchor distT="0" distB="0" distL="114300" distR="114300" simplePos="0" relativeHeight="251659264" behindDoc="0" locked="0" layoutInCell="1" allowOverlap="1" wp14:anchorId="79DC8947" wp14:editId="1C8B6C72">
-                <wp:simplePos x="0" y="0"/>
-                <wp:positionH relativeFrom="column">
-                  <wp:posOffset>3509010</wp:posOffset>
-                </wp:positionH>
-                <wp:positionV relativeFrom="paragraph">
-                  <wp:posOffset>-1270</wp:posOffset>
-                </wp:positionV>
-                <wp:extent cx="2619375" cy="2200275"/>
-                <wp:effectExtent l="0" t="0" r="28575" b="28575"/>
-                <wp:wrapNone/>
-                <wp:docPr id="5" name="Rectangle 5"/>
-                <wp:cNvGraphicFramePr/>
-                <a:graphic xmlns:a="http://schemas.openxmlformats.org/drawingml/2006/main">
-                  <a:graphicData uri="http://schemas.microsoft.com/office/word/2010/wordprocessingShape">
-                    <wps:wsp>
-                      <wps:cNvSpPr/>
-                      <wps:spPr>
-                        <a:xfrm>
-                          <a:off x="0" y="0"/>
-                          <a:ext cx="2619375" cy="2200275"/>
-                        </a:xfrm>
-                        <a:prstGeom prst="rect">
-                          <a:avLst/>
-                        </a:prstGeom>
-                        <a:noFill/>
-                        <a:ln>
-                          <a:prstDash val="lgDash"/>
-                        </a:ln>
-                      </wps:spPr>
-                      <wps:style>
-                        <a:lnRef idx="2">
-                          <a:schemeClr val="accent6"/>
-                        </a:lnRef>
-                        <a:fillRef idx="1">
-                          <a:schemeClr val="lt1"/>
-                        </a:fillRef>
-                        <a:effectRef idx="0">
-                          <a:schemeClr val="accent6"/>
-                        </a:effectRef>
-                        <a:fontRef idx="minor">
-                          <a:schemeClr val="dk1"/>
-                        </a:fontRef>
-                      </wps:style>
-                      <wps:bodyPr rot="0" spcFirstLastPara="0" vertOverflow="overflow" horzOverflow="overflow" vert="horz" wrap="square" lIns="91440" tIns="45720" rIns="91440" bIns="45720" numCol="1" spcCol="0" rtlCol="0" fromWordArt="0" anchor="ctr" anchorCtr="0" forceAA="0" compatLnSpc="1">
-                        <a:prstTxWarp prst="textNoShape">
-                          <a:avLst/>
-                        </a:prstTxWarp>
-                        <a:noAutofit/>
-                      </wps:bodyPr>
-                    </wps:wsp>
-                  </a:graphicData>
-                </a:graphic>
-              </wp:anchor>
-            </w:drawing>
-          </mc:Choice>
-          <mc:Fallback>
-            <w:pict>
-              <v:rect id="Rectangle 5" o:spid="_x0000_s1026" style="position:absolute;margin-left:276.3pt;margin-top:-.1pt;width:206.25pt;height:173.25pt;z-index:251659264;visibility:visible;mso-wrap-style:square;mso-wrap-distance-left:9pt;mso-wrap-distance-top:0;mso-wrap-distance-right:9pt;mso-wrap-distance-bottom:0;mso-position-horizontal:absolute;mso-position-horizontal-relative:text;mso-position-vertical:absolute;mso-position-vertical-relative:text;v-text-anchor:middle" o:gfxdata="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" filled="f" strokecolor="#f79646 [3209]" strokeweight="2pt">
-                <v:stroke dashstyle="longDash"/>
-              </v:rect>
-            </w:pict>
-          </mc:Fallback>
-        </mc:AlternateContent>
-      </w:r>
-      <w:r>
-        <w:rPr>
-          <w:noProof/>
-          <w:lang w:eastAsia="it-IT"/>
-        </w:rPr>
-        <w:drawing>
-          <wp:inline distT="0" distB="0" distL="0" distR="0" wp14:anchorId="2BCC0A70" wp14:editId="4DB926EE">
-            <wp:extent cx="6120130" cy="2332713"/>
-            <wp:effectExtent l="0" t="0" r="0" b="0"/>
-            <wp:docPr id="4" name="Picture 4" descr="D:\Documenti\Universita\Dottorato\Ricerca\Software\Assignments\Assignment 2 - iCub tutorials\BallReaching\Documentation\DataFlowDiagram.emf"/>
-            <wp:cNvGraphicFramePr>
-              <a:graphicFrameLocks xmlns:a="http://schemas.openxmlformats.org/drawingml/2006/main" noChangeAspect="1"/>
-            </wp:cNvGraphicFramePr>
-            <a:graphic xmlns:a="http://schemas.openxmlformats.org/drawingml/2006/main">
-              <a:graphicData uri="http://schemas.openxmlformats.org/drawingml/2006/picture">
-                <pic:pic xmlns:pic="http://schemas.openxmlformats.org/drawingml/2006/picture">
-                  <pic:nvPicPr>
-                    <pic:cNvPr id="0" name="Picture 1" descr="D:\Documenti\Universita\Dottorato\Ricerca\Software\Assignments\Assignment 2 - iCub tutorials\BallReaching\Documentation\DataFlowDiagram.emf"/>
-                    <pic:cNvPicPr>
-                      <a:picLocks noChangeAspect="1" noChangeArrowheads="1"/>
-                    </pic:cNvPicPr>
-                  </pic:nvPicPr>
-                  <pic:blipFill rotWithShape="1">
-                    <a:blip r:embed="rId5">
-                      <a:extLst>
-                        <a:ext uri="{28A0092B-C50C-407E-A947-70E740481C1C}">
-                          <a14:useLocalDpi xmlns:a14="http://schemas.microsoft.com/office/drawing/2010/main" val="0"/>
-                        </a:ext>
-                      </a:extLst>
-                    </a:blip>
-                    <a:srcRect l="5607" t="13726" r="3271" b="13398"/>
-                    <a:stretch/>
-                  </pic:blipFill>
-                  <pic:spPr bwMode="auto">
-                    <a:xfrm>
-                      <a:off x="0" y="0"/>
-                      <a:ext cx="6120130" cy="2332713"/>
-                    </a:xfrm>
-                    <a:prstGeom prst="rect">
-                      <a:avLst/>
-                    </a:prstGeom>
-                    <a:noFill/>
-                    <a:ln>
-                      <a:noFill/>
-                    </a:ln>
-                    <a:extLst>
-                      <a:ext uri="{53640926-AAD7-44D8-BBD7-CCE9431645EC}">
-                        <a14:shadowObscured xmlns:a14="http://schemas.microsoft.com/office/drawing/2010/main"/>
-                      </a:ext>
-                    </a:extLst>
-                  </pic:spPr>
-                </pic:pic>
-              </a:graphicData>
-            </a:graphic>
-          </wp:inline>
-        </w:drawing>
-      </w:r>
-    </w:p>
-    <w:p>
-      <w:pPr>
-        <w:pStyle w:val="Caption"/>
-        <w:jc w:val="center"/>
-        <w:rPr>
-          <w:noProof/>
-          <w:lang w:val="en-US" w:eastAsia="it-IT"/>
-        </w:rPr>
-      </w:pPr>
-      <w:r>
-        <w:rPr>
-          <w:lang w:val="en-US"/>
-        </w:rPr>
-        <w:t xml:space="preserve">Figure </w:t>
-      </w:r>
-      <w:r>
-        <w:fldChar w:fldCharType="begin"/>
-      </w:r>
-      <w:r>
-        <w:rPr>
-          <w:lang w:val="en-US"/>
-        </w:rPr>
-        <w:instrText xml:space="preserve"> SEQ Figure \* ARABIC </w:instrText>
-      </w:r>
-      <w:r>
-        <w:fldChar w:fldCharType="separate"/>
-      </w:r>
-      <w:r>
-        <w:rPr>
-          <w:noProof/>
-          <w:lang w:val="en-US"/>
-        </w:rPr>
-        <w:t>1</w:t>
-      </w:r>
-      <w:r>
-        <w:fldChar w:fldCharType="end"/>
-      </w:r>
-      <w:r>
-        <w:rPr>
-          <w:lang w:val="en-US"/>
-        </w:rPr>
-        <w:t>: Data Flow Diagram of the reaching application</w:t>
+        <w:t>SKIN_PART_UNKNOWN=0</w:t>
+      </w:r>
+      <w:proofErr w:type="gramStart"/>
+      <w:r>
+        <w:rPr>
+          <w:rFonts w:ascii="Courier New" w:hAnsi="Courier New" w:cs="Courier New"/>
+          <w:lang w:val="en-US"/>
+        </w:rPr>
+        <w:t>,</w:t>
+      </w:r>
+      <w:proofErr w:type="gramEnd"/>
+      <w:r>
+        <w:rPr>
+          <w:rFonts w:ascii="Courier New" w:hAnsi="Courier New" w:cs="Courier New"/>
+          <w:lang w:val="en-US"/>
+        </w:rPr>
+        <w:br/>
+        <w:t>SKIN_LEFT_HAND, SKIN_LEFT_FOREARM, SKIN_LEFT_UPPER_ARM,</w:t>
+      </w:r>
+      <w:r>
+        <w:rPr>
+          <w:rFonts w:ascii="Courier New" w:hAnsi="Courier New" w:cs="Courier New"/>
+          <w:lang w:val="en-US"/>
+        </w:rPr>
+        <w:br/>
+        <w:t>SKIN_RIGHT_HAND, SKIN_RIGHT_FOREARM, SKIN_RIGHT_UPPER_ARM,</w:t>
+      </w:r>
+      <w:r>
+        <w:rPr>
+          <w:rFonts w:ascii="Courier New" w:hAnsi="Courier New" w:cs="Courier New"/>
+          <w:lang w:val="en-US"/>
+        </w:rPr>
+        <w:br/>
+        <w:t>SKIN_FRONT_TORSO,</w:t>
+      </w:r>
+      <w:r>
+        <w:rPr>
+          <w:rFonts w:ascii="Courier New" w:hAnsi="Courier New" w:cs="Courier New"/>
+          <w:lang w:val="en-US"/>
+        </w:rPr>
+        <w:br/>
+        <w:t>SKIN_PART_ALL, SKIN_PART_SIZE</w:t>
+      </w:r>
+      <w:r>
+        <w:rPr>
+          <w:rFonts w:ascii="Courier New" w:hAnsi="Courier New" w:cs="Courier New"/>
+          <w:lang w:val="en-US"/>
+        </w:rPr>
+        <w:br/>
+        <w:t>};</w:t>
+      </w:r>
+    </w:p>
+    <w:p>
+      <w:pPr>
+        <w:pStyle w:val="NormalWeb"/>
+        <w:rPr>
+          <w:lang w:val="en-US"/>
+        </w:rPr>
+      </w:pPr>
+      <w:r>
+        <w:rPr>
+          <w:b/>
+          <w:lang w:val="en-US"/>
+        </w:rPr>
+        <w:t>Output</w:t>
+      </w:r>
+      <w:r>
+        <w:rPr>
+          <w:lang w:val="en-US"/>
+        </w:rPr>
+        <w:t>: Implicit</w:t>
       </w:r>
     </w:p>
     <w:p>
@@ -1230,7 +1006,7 @@
           <w:color w:val="1F497D" w:themeColor="text2"/>
           <w:lang w:val="en-US" w:eastAsia="it-IT"/>
         </w:rPr>
-        <w:t>simCartesianControl</w:t>
+        <w:t xml:space="preserve">simCartesianControl </w:t>
       </w:r>
       <w:r>
         <w:rPr>
@@ -1240,6 +1016,26 @@
           <w:color w:val="1F497D" w:themeColor="text2"/>
           <w:lang w:val="en-US" w:eastAsia="it-IT"/>
         </w:rPr>
+        <w:t>--</w:t>
+      </w:r>
+      <w:r>
+        <w:rPr>
+          <w:b/>
+          <w:i/>
+          <w:noProof/>
+          <w:color w:val="1F497D" w:themeColor="text2"/>
+          <w:lang w:val="en-US" w:eastAsia="it-IT"/>
+        </w:rPr>
+        <w:t>robot</w:t>
+      </w:r>
+      <w:r>
+        <w:rPr>
+          <w:b/>
+          <w:i/>
+          <w:noProof/>
+          <w:color w:val="1F497D" w:themeColor="text2"/>
+          <w:lang w:val="en-US" w:eastAsia="it-IT"/>
+        </w:rPr>
         <w:t xml:space="preserve"> </w:t>
       </w:r>
       <w:r>
@@ -1250,7 +1046,7 @@
           <w:color w:val="1F497D" w:themeColor="text2"/>
           <w:lang w:val="en-US" w:eastAsia="it-IT"/>
         </w:rPr>
-        <w:t>--</w:t>
+        <w:t xml:space="preserve">icubSim </w:t>
       </w:r>
       <w:r>
         <w:rPr>
@@ -1260,7 +1056,7 @@
           <w:color w:val="1F497D" w:themeColor="text2"/>
           <w:lang w:val="en-US" w:eastAsia="it-IT"/>
         </w:rPr>
-        <w:t>robot</w:t>
+        <w:t>--no_legs</w:t>
       </w:r>
       <w:r>
         <w:rPr>
@@ -1270,7 +1066,59 @@
           <w:color w:val="1F497D" w:themeColor="text2"/>
           <w:lang w:val="en-US" w:eastAsia="it-IT"/>
         </w:rPr>
-        <w:t xml:space="preserve"> </w:t>
+        <w:br/>
+      </w:r>
+    </w:p>
+    <w:p>
+      <w:pPr>
+        <w:ind w:left="1416"/>
+        <w:rPr>
+          <w:noProof/>
+          <w:lang w:val="en-US" w:eastAsia="it-IT"/>
+        </w:rPr>
+      </w:pPr>
+      <w:r>
+        <w:rPr>
+          <w:b/>
+          <w:noProof/>
+          <w:lang w:val="en-US" w:eastAsia="it-IT"/>
+        </w:rPr>
+        <w:t>c.</w:t>
+      </w:r>
+      <w:r>
+        <w:rPr>
+          <w:noProof/>
+          <w:lang w:val="en-US" w:eastAsia="it-IT"/>
+        </w:rPr>
+        <w:t xml:space="preserve"> Launch the Cartesian Solvers for the </w:t>
+      </w:r>
+      <w:r>
+        <w:rPr>
+          <w:noProof/>
+          <w:lang w:val="en-US" w:eastAsia="it-IT"/>
+        </w:rPr>
+        <w:t>left and right arms</w:t>
+      </w:r>
+      <w:r>
+        <w:rPr>
+          <w:noProof/>
+          <w:lang w:val="en-US" w:eastAsia="it-IT"/>
+        </w:rPr>
+        <w:t>: have a look to the template located in the directory $ICUB_ROOT/main/app/simCartesianControl/scripts .</w:t>
+      </w:r>
+      <w:r>
+        <w:rPr>
+          <w:noProof/>
+          <w:lang w:val="en-US" w:eastAsia="it-IT"/>
+        </w:rPr>
+        <w:br/>
+      </w:r>
+      <w:r>
+        <w:rPr>
+          <w:noProof/>
+          <w:lang w:val="en-US" w:eastAsia="it-IT"/>
+        </w:rPr>
+        <w:br/>
       </w:r>
       <w:r>
         <w:rPr>
@@ -1280,7 +1128,7 @@
           <w:color w:val="1F497D" w:themeColor="text2"/>
           <w:lang w:val="en-US" w:eastAsia="it-IT"/>
         </w:rPr>
-        <w:t xml:space="preserve">icubSim </w:t>
+        <w:t>iKinCartesianSolver --context simCartesianControl --part left_arm</w:t>
       </w:r>
       <w:r>
         <w:rPr>
@@ -1290,7 +1138,7 @@
           <w:color w:val="1F497D" w:themeColor="text2"/>
           <w:lang w:val="en-US" w:eastAsia="it-IT"/>
         </w:rPr>
-        <w:t>--no_legs</w:t>
+        <w:br/>
       </w:r>
       <w:r>
         <w:rPr>
@@ -1300,34 +1148,92 @@
           <w:color w:val="1F497D" w:themeColor="text2"/>
           <w:lang w:val="en-US" w:eastAsia="it-IT"/>
         </w:rPr>
+        <w:t>iKinCartesianSolver --context</w:t>
+      </w:r>
+      <w:r>
+        <w:rPr>
+          <w:b/>
+          <w:i/>
+          <w:noProof/>
+          <w:color w:val="1F497D" w:themeColor="text2"/>
+          <w:lang w:val="en-US" w:eastAsia="it-IT"/>
+        </w:rPr>
+        <w:t xml:space="preserve"> simCartesianControl --part right</w:t>
+      </w:r>
+      <w:r>
+        <w:rPr>
+          <w:b/>
+          <w:i/>
+          <w:noProof/>
+          <w:color w:val="1F497D" w:themeColor="text2"/>
+          <w:lang w:val="en-US" w:eastAsia="it-IT"/>
+        </w:rPr>
+        <w:t>_arm</w:t>
+      </w:r>
+      <w:r>
+        <w:rPr>
+          <w:b/>
+          <w:i/>
+          <w:noProof/>
+          <w:color w:val="1F497D" w:themeColor="text2"/>
+          <w:lang w:val="en-US" w:eastAsia="it-IT"/>
+        </w:rPr>
         <w:br/>
       </w:r>
     </w:p>
     <w:p>
       <w:pPr>
-        <w:ind w:left="1416"/>
-        <w:rPr>
-          <w:noProof/>
-          <w:lang w:val="en-US" w:eastAsia="it-IT"/>
-        </w:rPr>
-      </w:pPr>
-      <w:r>
-        <w:rPr>
-          <w:b/>
-          <w:noProof/>
-          <w:lang w:val="en-US" w:eastAsia="it-IT"/>
-        </w:rPr>
-        <w:t>c.</w:t>
-      </w:r>
-      <w:r>
-        <w:rPr>
-          <w:noProof/>
-          <w:lang w:val="en-US" w:eastAsia="it-IT"/>
-        </w:rPr>
-        <w:t xml:space="preserve"> Launch the Cartesian Solvers for the required limbs: have a look to the template located in the directory $ICUB_ROOT/main/app/simCartesianControl/scripts .</w:t>
-      </w:r>
-      <w:r>
-        <w:rPr>
+        <w:rPr>
+          <w:b/>
+          <w:i/>
+          <w:noProof/>
+          <w:color w:val="1F497D" w:themeColor="text2"/>
+          <w:lang w:val="en-US" w:eastAsia="it-IT"/>
+        </w:rPr>
+      </w:pPr>
+      <w:r>
+        <w:rPr>
+          <w:b/>
+          <w:noProof/>
+          <w:lang w:val="en-US" w:eastAsia="it-IT"/>
+        </w:rPr>
+        <w:t>2</w:t>
+      </w:r>
+      <w:r>
+        <w:rPr>
+          <w:b/>
+          <w:noProof/>
+          <w:lang w:val="en-US" w:eastAsia="it-IT"/>
+        </w:rPr>
+        <w:t xml:space="preserve">- </w:t>
+      </w:r>
+      <w:r>
+        <w:rPr>
+          <w:b/>
+          <w:noProof/>
+          <w:lang w:val="en-US" w:eastAsia="it-IT"/>
+        </w:rPr>
+        <w:t>Launch “</w:t>
+      </w:r>
+      <w:r>
+        <w:rPr>
+          <w:b/>
+          <w:noProof/>
+          <w:lang w:val="en-US" w:eastAsia="it-IT"/>
+        </w:rPr>
+        <w:t>graspingModule.exe</w:t>
+      </w:r>
+      <w:r>
+        <w:rPr>
+          <w:b/>
+          <w:noProof/>
+          <w:lang w:val="en-US" w:eastAsia="it-IT"/>
+        </w:rPr>
+        <w:t>”</w:t>
+      </w:r>
+      <w:r>
+        <w:rPr>
+          <w:b/>
           <w:noProof/>
           <w:lang w:val="en-US" w:eastAsia="it-IT"/>
         </w:rPr>
@@ -1335,395 +1241,13 @@
       </w:r>
       <w:r>
         <w:rPr>
-          <w:noProof/>
-          <w:lang w:val="en-US" w:eastAsia="it-IT"/>
-        </w:rPr>
-        <w:br/>
-        <w:t xml:space="preserve">e.g. for left arm: </w:t>
-      </w:r>
-      <w:r>
-        <w:rPr>
-          <w:noProof/>
-          <w:lang w:val="en-US" w:eastAsia="it-IT"/>
-        </w:rPr>
-        <w:br/>
-      </w:r>
-      <w:r>
-        <w:rPr>
           <w:b/>
           <w:i/>
           <w:noProof/>
           <w:color w:val="1F497D" w:themeColor="text2"/>
           <w:lang w:val="en-US" w:eastAsia="it-IT"/>
         </w:rPr>
-        <w:t>iKinCartesianSolver --context simCartesianControl --part left_arm</w:t>
-      </w:r>
-      <w:r>
-        <w:rPr>
-          <w:b/>
-          <w:i/>
-          <w:noProof/>
-          <w:color w:val="1F497D" w:themeColor="text2"/>
-          <w:lang w:val="en-US" w:eastAsia="it-IT"/>
-        </w:rPr>
-        <w:br/>
-      </w:r>
-    </w:p>
-    <w:p>
-      <w:pPr>
-        <w:rPr>
-          <w:noProof/>
-          <w:lang w:val="en-US" w:eastAsia="it-IT"/>
-        </w:rPr>
-      </w:pPr>
-      <w:r>
-        <w:rPr>
-          <w:b/>
-          <w:noProof/>
-          <w:lang w:val="en-US" w:eastAsia="it-IT"/>
-        </w:rPr>
-        <w:t>2- Launch the gaze interface</w:t>
-      </w:r>
-      <w:r>
-        <w:rPr>
-          <w:noProof/>
-          <w:lang w:val="en-US" w:eastAsia="it-IT"/>
-        </w:rPr>
-        <w:t>, selecting</w:t>
-      </w:r>
-      <w:r>
-        <w:rPr>
-          <w:noProof/>
-          <w:lang w:val="en-US" w:eastAsia="it-IT"/>
-        </w:rPr>
-        <w:t xml:space="preserve"> the proper configuration file:</w:t>
-      </w:r>
-      <w:r>
-        <w:rPr>
-          <w:noProof/>
-          <w:lang w:val="en-US" w:eastAsia="it-IT"/>
-        </w:rPr>
-        <w:br/>
-      </w:r>
-      <w:r>
-        <w:rPr>
-          <w:b/>
-          <w:i/>
-          <w:noProof/>
-          <w:color w:val="1F497D" w:themeColor="text2"/>
-          <w:lang w:val="en-US" w:eastAsia="it-IT"/>
-        </w:rPr>
-        <w:t>iKinGazeCtrl --from configSim.ini</w:t>
-      </w:r>
-    </w:p>
-    <w:p>
-      <w:pPr>
-        <w:rPr>
-          <w:noProof/>
-          <w:lang w:val="en-US" w:eastAsia="it-IT"/>
-        </w:rPr>
-      </w:pPr>
-      <w:r>
-        <w:rPr>
-          <w:b/>
-          <w:noProof/>
-          <w:lang w:val="en-US" w:eastAsia="it-IT"/>
-        </w:rPr>
-        <w:t>3- Launch 2 "findBallLocation" modules</w:t>
-      </w:r>
-      <w:r>
-        <w:rPr>
-          <w:noProof/>
-          <w:lang w:val="en-US" w:eastAsia="it-IT"/>
-        </w:rPr>
-        <w:t xml:space="preserve"> with "--camSide left" and  "camSide --right", respectively</w:t>
-      </w:r>
-      <w:r>
-        <w:rPr>
-          <w:noProof/>
-          <w:lang w:val="en-US" w:eastAsia="it-IT"/>
-        </w:rPr>
-        <w:br/>
-      </w:r>
-      <w:r>
-        <w:rPr>
-          <w:b/>
-          <w:i/>
-          <w:noProof/>
-          <w:color w:val="1F497D" w:themeColor="text2"/>
-          <w:lang w:val="en-US" w:eastAsia="it-IT"/>
-        </w:rPr>
-        <w:t>findBallLocation</w:t>
-      </w:r>
-      <w:r>
-        <w:rPr>
-          <w:b/>
-          <w:i/>
-          <w:noProof/>
-          <w:color w:val="1F497D" w:themeColor="text2"/>
-          <w:lang w:val="en-US" w:eastAsia="it-IT"/>
-        </w:rPr>
-        <w:t xml:space="preserve"> </w:t>
-      </w:r>
-      <w:r>
-        <w:rPr>
-          <w:b/>
-          <w:i/>
-          <w:noProof/>
-          <w:color w:val="1F497D" w:themeColor="text2"/>
-          <w:lang w:val="en-US" w:eastAsia="it-IT"/>
-        </w:rPr>
-        <w:t>--camSide left</w:t>
-      </w:r>
-      <w:r>
-        <w:rPr>
-          <w:b/>
-          <w:i/>
-          <w:noProof/>
-          <w:color w:val="1F497D" w:themeColor="text2"/>
-          <w:lang w:val="en-US" w:eastAsia="it-IT"/>
-        </w:rPr>
-        <w:br/>
-      </w:r>
-      <w:r>
-        <w:rPr>
-          <w:b/>
-          <w:i/>
-          <w:noProof/>
-          <w:color w:val="1F497D" w:themeColor="text2"/>
-          <w:lang w:val="en-US" w:eastAsia="it-IT"/>
-        </w:rPr>
-        <w:t xml:space="preserve">findBallLocation --camSide </w:t>
-      </w:r>
-      <w:r>
-        <w:rPr>
-          <w:b/>
-          <w:i/>
-          <w:noProof/>
-          <w:color w:val="1F497D" w:themeColor="text2"/>
-          <w:lang w:val="en-US" w:eastAsia="it-IT"/>
-        </w:rPr>
-        <w:t>right</w:t>
-      </w:r>
-    </w:p>
-    <w:p>
-      <w:pPr>
-        <w:rPr>
-          <w:noProof/>
-          <w:lang w:val="en-US" w:eastAsia="it-IT"/>
-        </w:rPr>
-      </w:pPr>
-      <w:r>
-        <w:rPr>
-          <w:b/>
-          <w:noProof/>
-          <w:lang w:val="en-US" w:eastAsia="it-IT"/>
-        </w:rPr>
-        <w:t xml:space="preserve">4- Connect </w:t>
-      </w:r>
-      <w:r>
-        <w:rPr>
-          <w:noProof/>
-          <w:lang w:val="en-US" w:eastAsia="it-IT"/>
-        </w:rPr>
-        <w:t>iCubSim eye</w:t>
-      </w:r>
-      <w:r>
-        <w:rPr>
-          <w:noProof/>
-          <w:lang w:val="en-US" w:eastAsia="it-IT"/>
-        </w:rPr>
-        <w:t xml:space="preserve"> image outpu</w:t>
-      </w:r>
-      <w:r>
-        <w:rPr>
-          <w:noProof/>
-          <w:lang w:val="en-US" w:eastAsia="it-IT"/>
-        </w:rPr>
-        <w:t>t stream port</w:t>
-      </w:r>
-      <w:r>
-        <w:rPr>
-          <w:noProof/>
-          <w:lang w:val="en-US" w:eastAsia="it-IT"/>
-        </w:rPr>
-        <w:t xml:space="preserve"> “</w:t>
-      </w:r>
-      <w:r>
-        <w:rPr>
-          <w:noProof/>
-          <w:lang w:val="en-US" w:eastAsia="it-IT"/>
-        </w:rPr>
-        <w:t>/icubSim/cam/</w:t>
-      </w:r>
-      <w:r>
-        <w:rPr>
-          <w:noProof/>
-          <w:lang w:val="en-US" w:eastAsia="it-IT"/>
-        </w:rPr>
-        <w:t>${camSide}</w:t>
-      </w:r>
-      <w:r>
-        <w:rPr>
-          <w:noProof/>
-          <w:lang w:val="en-US" w:eastAsia="it-IT"/>
-        </w:rPr>
-        <w:t>”</w:t>
-      </w:r>
-      <w:r>
-        <w:rPr>
-          <w:noProof/>
-          <w:lang w:val="en-US" w:eastAsia="it-IT"/>
-        </w:rPr>
-        <w:t xml:space="preserve"> with "/findBallLocation/image/${camSide}/in", for both sides.</w:t>
-      </w:r>
-      <w:r>
-        <w:rPr>
-          <w:noProof/>
-          <w:lang w:val="en-US" w:eastAsia="it-IT"/>
-        </w:rPr>
-        <w:br/>
-      </w:r>
-      <w:r>
-        <w:rPr>
-          <w:b/>
-          <w:i/>
-          <w:noProof/>
-          <w:color w:val="1F497D" w:themeColor="text2"/>
-          <w:lang w:val="en-US" w:eastAsia="it-IT"/>
-        </w:rPr>
-        <w:t xml:space="preserve">yarp connect </w:t>
-      </w:r>
-      <w:r>
-        <w:rPr>
-          <w:b/>
-          <w:i/>
-          <w:noProof/>
-          <w:color w:val="1F497D" w:themeColor="text2"/>
-          <w:lang w:val="en-US" w:eastAsia="it-IT"/>
-        </w:rPr>
-        <w:t>/icubSim/cam/</w:t>
-      </w:r>
-      <w:r>
-        <w:rPr>
-          <w:b/>
-          <w:i/>
-          <w:noProof/>
-          <w:color w:val="1F497D" w:themeColor="text2"/>
-          <w:lang w:val="en-US" w:eastAsia="it-IT"/>
-        </w:rPr>
-        <w:t xml:space="preserve">left </w:t>
-      </w:r>
-      <w:r>
-        <w:rPr>
-          <w:b/>
-          <w:i/>
-          <w:noProof/>
-          <w:color w:val="1F497D" w:themeColor="text2"/>
-          <w:lang w:val="en-US" w:eastAsia="it-IT"/>
-        </w:rPr>
-        <w:t>/findBallLocation/image/</w:t>
-      </w:r>
-      <w:r>
-        <w:rPr>
-          <w:b/>
-          <w:i/>
-          <w:noProof/>
-          <w:color w:val="1F497D" w:themeColor="text2"/>
-          <w:lang w:val="en-US" w:eastAsia="it-IT"/>
-        </w:rPr>
-        <w:t>left</w:t>
-      </w:r>
-      <w:r>
-        <w:rPr>
-          <w:b/>
-          <w:i/>
-          <w:noProof/>
-          <w:color w:val="1F497D" w:themeColor="text2"/>
-          <w:lang w:val="en-US" w:eastAsia="it-IT"/>
-        </w:rPr>
-        <w:t>/in</w:t>
-      </w:r>
-      <w:r>
-        <w:rPr>
-          <w:b/>
-          <w:i/>
-          <w:noProof/>
-          <w:color w:val="1F497D" w:themeColor="text2"/>
-          <w:lang w:val="en-US" w:eastAsia="it-IT"/>
-        </w:rPr>
-        <w:t xml:space="preserve"> </w:t>
-      </w:r>
-      <w:r>
-        <w:rPr>
-          <w:b/>
-          <w:i/>
-          <w:noProof/>
-          <w:color w:val="1F497D" w:themeColor="text2"/>
-          <w:lang w:val="en-US" w:eastAsia="it-IT"/>
-        </w:rPr>
-        <w:br/>
-        <w:t>yarp connect /icubSim/cam/right /findBallLocation/image/</w:t>
-      </w:r>
-      <w:r>
-        <w:rPr>
-          <w:b/>
-          <w:i/>
-          <w:noProof/>
-          <w:color w:val="1F497D" w:themeColor="text2"/>
-          <w:lang w:val="en-US" w:eastAsia="it-IT"/>
-        </w:rPr>
-        <w:t>right</w:t>
-      </w:r>
-      <w:r>
-        <w:rPr>
-          <w:b/>
-          <w:i/>
-          <w:noProof/>
-          <w:color w:val="1F497D" w:themeColor="text2"/>
-          <w:lang w:val="en-US" w:eastAsia="it-IT"/>
-        </w:rPr>
-        <w:t>/in</w:t>
-      </w:r>
-    </w:p>
-    <w:p>
-      <w:pPr>
-        <w:rPr>
-          <w:noProof/>
-          <w:lang w:val="en-US" w:eastAsia="it-IT"/>
-        </w:rPr>
-      </w:pPr>
-      <w:r>
-        <w:rPr>
-          <w:b/>
-          <w:noProof/>
-          <w:lang w:val="en-US" w:eastAsia="it-IT"/>
-        </w:rPr>
-        <w:t>5- Launch "compute3DLookReach</w:t>
-      </w:r>
-      <w:r>
-        <w:rPr>
-          <w:noProof/>
-          <w:lang w:val="en-US" w:eastAsia="it-IT"/>
-        </w:rPr>
-        <w:t>"</w:t>
-      </w:r>
-      <w:r>
-        <w:rPr>
-          <w:noProof/>
-          <w:lang w:val="en-US" w:eastAsia="it-IT"/>
-        </w:rPr>
-        <w:br/>
-      </w:r>
-      <w:r>
-        <w:rPr>
-          <w:b/>
-          <w:i/>
-          <w:noProof/>
-          <w:color w:val="1F497D" w:themeColor="text2"/>
-          <w:lang w:val="en-US" w:eastAsia="it-IT"/>
-        </w:rPr>
-        <w:t>compute3DLookReach</w:t>
+        <w:t>graspingModule.exe</w:t>
       </w:r>
     </w:p>
     <w:p>
@@ -1735,184 +1259,6 @@
           <w:lang w:val="en-US"/>
         </w:rPr>
       </w:pPr>
-      <w:r>
-        <w:rPr>
-          <w:b/>
-          <w:noProof/>
-          <w:lang w:val="en-US" w:eastAsia="it-IT"/>
-        </w:rPr>
-        <w:t>6- Connect</w:t>
-      </w:r>
-      <w:r>
-        <w:rPr>
-          <w:noProof/>
-          <w:lang w:val="en-US" w:eastAsia="it-IT"/>
-        </w:rPr>
-        <w:t xml:space="preserve"> "/findBallLocation/centroid/${camSide}/out" with "/compute3DLookReach/centroid</w:t>
-      </w:r>
-      <w:r>
-        <w:rPr>
-          <w:noProof/>
-          <w:lang w:val="en-US" w:eastAsia="it-IT"/>
-        </w:rPr>
-        <w:t>/${camSide}/in", for both sides:</w:t>
-      </w:r>
-      <w:r>
-        <w:rPr>
-          <w:noProof/>
-          <w:lang w:val="en-US" w:eastAsia="it-IT"/>
-        </w:rPr>
-        <w:br/>
-      </w:r>
-      <w:proofErr w:type="spellStart"/>
-      <w:r>
-        <w:rPr>
-          <w:b/>
-          <w:i/>
-          <w:color w:val="1F497D" w:themeColor="text2"/>
-          <w:lang w:val="en-US"/>
-        </w:rPr>
-        <w:t>yarp</w:t>
-      </w:r>
-      <w:proofErr w:type="spellEnd"/>
-      <w:r>
-        <w:rPr>
-          <w:b/>
-          <w:i/>
-          <w:color w:val="1F497D" w:themeColor="text2"/>
-          <w:lang w:val="en-US"/>
-        </w:rPr>
-        <w:t xml:space="preserve"> connect /</w:t>
-      </w:r>
-      <w:proofErr w:type="spellStart"/>
-      <w:r>
-        <w:rPr>
-          <w:b/>
-          <w:i/>
-          <w:color w:val="1F497D" w:themeColor="text2"/>
-          <w:lang w:val="en-US"/>
-        </w:rPr>
-        <w:t>findBallLocation</w:t>
-      </w:r>
-      <w:proofErr w:type="spellEnd"/>
-      <w:r>
-        <w:rPr>
-          <w:b/>
-          <w:i/>
-          <w:color w:val="1F497D" w:themeColor="text2"/>
-          <w:lang w:val="en-US"/>
-        </w:rPr>
-        <w:t xml:space="preserve">/centroid/left/out </w:t>
-      </w:r>
-      <w:r>
-        <w:rPr>
-          <w:b/>
-          <w:i/>
-          <w:noProof/>
-          <w:color w:val="1F497D" w:themeColor="text2"/>
-          <w:lang w:val="en-US" w:eastAsia="it-IT"/>
-        </w:rPr>
-        <w:t>/compute3DLookReach/centroid/</w:t>
-      </w:r>
-      <w:r>
-        <w:rPr>
-          <w:b/>
-          <w:i/>
-          <w:noProof/>
-          <w:color w:val="1F497D" w:themeColor="text2"/>
-          <w:lang w:val="en-US" w:eastAsia="it-IT"/>
-        </w:rPr>
-        <w:t>left</w:t>
-      </w:r>
-      <w:r>
-        <w:rPr>
-          <w:b/>
-          <w:i/>
-          <w:noProof/>
-          <w:color w:val="1F497D" w:themeColor="text2"/>
-          <w:lang w:val="en-US" w:eastAsia="it-IT"/>
-        </w:rPr>
-        <w:t>/in</w:t>
-      </w:r>
-      <w:r>
-        <w:rPr>
-          <w:b/>
-          <w:i/>
-          <w:color w:val="1F497D" w:themeColor="text2"/>
-          <w:lang w:val="en-US"/>
-        </w:rPr>
-        <w:br/>
-      </w:r>
-      <w:proofErr w:type="spellStart"/>
-      <w:r>
-        <w:rPr>
-          <w:b/>
-          <w:i/>
-          <w:color w:val="1F497D" w:themeColor="text2"/>
-          <w:lang w:val="en-US"/>
-        </w:rPr>
-        <w:t>yarp</w:t>
-      </w:r>
-      <w:proofErr w:type="spellEnd"/>
-      <w:r>
-        <w:rPr>
-          <w:b/>
-          <w:i/>
-          <w:color w:val="1F497D" w:themeColor="text2"/>
-          <w:lang w:val="en-US"/>
-        </w:rPr>
-        <w:t xml:space="preserve"> connect /</w:t>
-      </w:r>
-      <w:proofErr w:type="spellStart"/>
-      <w:r>
-        <w:rPr>
-          <w:b/>
-          <w:i/>
-          <w:color w:val="1F497D" w:themeColor="text2"/>
-          <w:lang w:val="en-US"/>
-        </w:rPr>
-        <w:t>findBallLocation</w:t>
-      </w:r>
-      <w:proofErr w:type="spellEnd"/>
-      <w:r>
-        <w:rPr>
-          <w:b/>
-          <w:i/>
-          <w:color w:val="1F497D" w:themeColor="text2"/>
-          <w:lang w:val="en-US"/>
-        </w:rPr>
-        <w:t xml:space="preserve">/centroid/right/out </w:t>
-      </w:r>
-      <w:r>
-        <w:rPr>
-          <w:b/>
-          <w:i/>
-          <w:noProof/>
-          <w:color w:val="1F497D" w:themeColor="text2"/>
-          <w:lang w:val="en-US" w:eastAsia="it-IT"/>
-        </w:rPr>
-        <w:t>/compute3DLookReach/centroid/</w:t>
-      </w:r>
-      <w:r>
-        <w:rPr>
-          <w:b/>
-          <w:i/>
-          <w:noProof/>
-          <w:color w:val="1F497D" w:themeColor="text2"/>
-          <w:lang w:val="en-US" w:eastAsia="it-IT"/>
-        </w:rPr>
-        <w:t>right</w:t>
-      </w:r>
-      <w:r>
-        <w:rPr>
-          <w:b/>
-          <w:i/>
-          <w:noProof/>
-          <w:color w:val="1F497D" w:themeColor="text2"/>
-          <w:lang w:val="en-US" w:eastAsia="it-IT"/>
-        </w:rPr>
-        <w:t>/in</w:t>
-      </w:r>
     </w:p>
     <w:sectPr>
       <w:pgSz w:w="11906" w:h="16838"/>
@@ -2287,6 +1633,34 @@
       <w:contextualSpacing/>
     </w:pPr>
   </w:style>
+  <w:style w:type="paragraph" w:styleId="NormalWeb">
+    <w:name w:val="Normal (Web)"/>
+    <w:basedOn w:val="Normal"/>
+    <w:uiPriority w:val="99"/>
+    <w:unhideWhenUsed/>
+    <w:rsid w:val="00DF6E8F"/>
+    <w:pPr>
+      <w:spacing w:before="100" w:beforeAutospacing="1" w:after="100" w:afterAutospacing="1" w:line="240" w:lineRule="auto"/>
+    </w:pPr>
+    <w:rPr>
+      <w:rFonts w:ascii="Times New Roman" w:eastAsia="Times New Roman" w:hAnsi="Times New Roman" w:cs="Times New Roman"/>
+      <w:sz w:val="24"/>
+      <w:szCs w:val="24"/>
+      <w:lang w:eastAsia="it-IT"/>
+    </w:rPr>
+  </w:style>
+  <w:style w:type="character" w:styleId="Hyperlink">
+    <w:name w:val="Hyperlink"/>
+    <w:basedOn w:val="DefaultParagraphFont"/>
+    <w:uiPriority w:val="99"/>
+    <w:semiHidden/>
+    <w:unhideWhenUsed/>
+    <w:rsid w:val="00DF6E8F"/>
+    <w:rPr>
+      <w:color w:val="0000FF"/>
+      <w:u w:val="single"/>
+    </w:rPr>
+  </w:style>
 </w:styles>
 </file>
 
@@ -2652,6 +2026,34 @@
       <w:ind w:left="720"/>
       <w:contextualSpacing/>
     </w:pPr>
+  </w:style>
+  <w:style w:type="paragraph" w:styleId="NormalWeb">
+    <w:name w:val="Normal (Web)"/>
+    <w:basedOn w:val="Normal"/>
+    <w:uiPriority w:val="99"/>
+    <w:unhideWhenUsed/>
+    <w:rsid w:val="00DF6E8F"/>
+    <w:pPr>
+      <w:spacing w:before="100" w:beforeAutospacing="1" w:after="100" w:afterAutospacing="1" w:line="240" w:lineRule="auto"/>
+    </w:pPr>
+    <w:rPr>
+      <w:rFonts w:ascii="Times New Roman" w:eastAsia="Times New Roman" w:hAnsi="Times New Roman" w:cs="Times New Roman"/>
+      <w:sz w:val="24"/>
+      <w:szCs w:val="24"/>
+      <w:lang w:eastAsia="it-IT"/>
+    </w:rPr>
+  </w:style>
+  <w:style w:type="character" w:styleId="Hyperlink">
+    <w:name w:val="Hyperlink"/>
+    <w:basedOn w:val="DefaultParagraphFont"/>
+    <w:uiPriority w:val="99"/>
+    <w:semiHidden/>
+    <w:unhideWhenUsed/>
+    <w:rsid w:val="00DF6E8F"/>
+    <w:rPr>
+      <w:color w:val="0000FF"/>
+      <w:u w:val="single"/>
+    </w:rPr>
   </w:style>
 </w:styles>
 </file>

</xml_diff>